<commit_message>
More div in the VBA
</commit_message>
<xml_diff>
--- a/VBA/VBA Helps.docx
+++ b/VBA/VBA Helps.docx
@@ -12,8 +12,303 @@
         <w:t>Use of F2 key or menu: View-&gt; Object Browser</w:t>
       </w:r>
     </w:p>
+    <w:p>
+      <w:r>
+        <w:t>Public =&gt; define a variable as a public variable</w:t>
+      </w:r>
+    </w:p>
+    <w:p>
+      <w:r>
+        <w:t>Static =&gt; define a variable as static and can save its values even after stop the program</w:t>
+      </w:r>
+    </w:p>
+    <w:p>
+      <w:r>
+        <w:t>Define limitation for strings: with use of * =</w:t>
+      </w:r>
+      <w:proofErr w:type="gramStart"/>
+      <w:r>
+        <w:t>&gt;  Dim</w:t>
+      </w:r>
+      <w:proofErr w:type="gramEnd"/>
+      <w:r>
+        <w:t xml:space="preserve"> </w:t>
+      </w:r>
+      <w:proofErr w:type="spellStart"/>
+      <w:r>
+        <w:t>Mystring</w:t>
+      </w:r>
+      <w:proofErr w:type="spellEnd"/>
+      <w:r>
+        <w:t xml:space="preserve"> As String *50 (Here </w:t>
+      </w:r>
+      <w:proofErr w:type="spellStart"/>
+      <w:r>
+        <w:t>MyString</w:t>
+      </w:r>
+      <w:proofErr w:type="spellEnd"/>
+      <w:r>
+        <w:t xml:space="preserve"> accept a string with length 50 characters)</w:t>
+      </w:r>
+    </w:p>
     <w:p/>
+    <w:p>
+      <w:r>
+        <w:t>These are type of declare of date variables:</w:t>
+      </w:r>
+    </w:p>
+    <w:p>
+      <w:r>
+        <w:t xml:space="preserve">Dim Today </w:t>
+      </w:r>
+      <w:proofErr w:type="gramStart"/>
+      <w:r>
+        <w:t>As</w:t>
+      </w:r>
+      <w:proofErr w:type="gramEnd"/>
+      <w:r>
+        <w:t xml:space="preserve"> Date</w:t>
+      </w:r>
+    </w:p>
+    <w:p>
+      <w:r>
+        <w:t xml:space="preserve">Dim </w:t>
+      </w:r>
+      <w:proofErr w:type="spellStart"/>
+      <w:r>
+        <w:t>StartTime</w:t>
+      </w:r>
+      <w:proofErr w:type="spellEnd"/>
+      <w:r>
+        <w:t xml:space="preserve"> </w:t>
+      </w:r>
+      <w:proofErr w:type="gramStart"/>
+      <w:r>
+        <w:t>As</w:t>
+      </w:r>
+      <w:proofErr w:type="gramEnd"/>
+      <w:r>
+        <w:t xml:space="preserve"> Date</w:t>
+      </w:r>
+    </w:p>
+    <w:p>
+      <w:r>
+        <w:t xml:space="preserve">Const </w:t>
+      </w:r>
+      <w:proofErr w:type="spellStart"/>
+      <w:r>
+        <w:t>FirstDay</w:t>
+      </w:r>
+      <w:proofErr w:type="spellEnd"/>
+      <w:r>
+        <w:t xml:space="preserve"> As Date = #1/1/2019#</w:t>
+      </w:r>
+      <w:r>
+        <w:cr/>
+        <w:t>Const Noon = #12:00:00#</w:t>
+      </w:r>
+    </w:p>
     <w:p/>
+    <w:p>
+      <w:r>
+        <w:t>VBA’s Operators</w:t>
+      </w:r>
+    </w:p>
+    <w:p>
+      <w:r>
+        <w:t>Function Operator Symbol</w:t>
+      </w:r>
+    </w:p>
+    <w:p>
+      <w:r>
+        <w:t>Addition +</w:t>
+      </w:r>
+    </w:p>
+    <w:p>
+      <w:r>
+        <w:t>Multiplication *</w:t>
+      </w:r>
+    </w:p>
+    <w:p>
+      <w:r>
+        <w:t>Division /</w:t>
+      </w:r>
+    </w:p>
+    <w:p>
+      <w:r>
+        <w:t>Subtraction –</w:t>
+      </w:r>
+    </w:p>
+    <w:p>
+      <w:r>
+        <w:t>Exponentiation ^</w:t>
+      </w:r>
+    </w:p>
+    <w:p>
+      <w:r>
+        <w:t>String concatenation &amp;</w:t>
+      </w:r>
+    </w:p>
+    <w:p>
+      <w:r>
+        <w:t>Integer division (the result is always an integer) \</w:t>
+      </w:r>
+    </w:p>
+    <w:p>
+      <w:r>
+        <w:t xml:space="preserve">Modulo arithmetic (returns the remainder of </w:t>
+      </w:r>
+      <w:r>
+        <w:t>a division</w:t>
+      </w:r>
+      <w:r>
+        <w:t xml:space="preserve"> operation)</w:t>
+      </w:r>
+      <w:r>
+        <w:t xml:space="preserve"> </w:t>
+      </w:r>
+      <w:r>
+        <w:t>Mod</w:t>
+      </w:r>
+    </w:p>
+    <w:p/>
+    <w:p>
+      <w:r>
+        <w:t>Operator What It Does</w:t>
+      </w:r>
+    </w:p>
+    <w:p>
+      <w:r>
+        <w:t>Not</w:t>
+      </w:r>
+      <w:r>
+        <w:t xml:space="preserve">: </w:t>
+      </w:r>
+      <w:r>
+        <w:t xml:space="preserve"> Turns TRUE or FALSE into its opposite</w:t>
+      </w:r>
+    </w:p>
+    <w:p>
+      <w:r>
+        <w:t>And</w:t>
+      </w:r>
+      <w:r>
+        <w:t xml:space="preserve">: </w:t>
+      </w:r>
+      <w:r>
+        <w:t xml:space="preserve"> Returns TRUE only if both expressions return TRUE</w:t>
+      </w:r>
+    </w:p>
+    <w:p>
+      <w:r>
+        <w:t>Or</w:t>
+      </w:r>
+      <w:r>
+        <w:t>:</w:t>
+      </w:r>
+      <w:r>
+        <w:t xml:space="preserve"> Returns TRUE if either expression returns TRUE</w:t>
+      </w:r>
+    </w:p>
+    <w:p>
+      <w:proofErr w:type="spellStart"/>
+      <w:r>
+        <w:t>Xor</w:t>
+      </w:r>
+      <w:proofErr w:type="spellEnd"/>
+      <w:r>
+        <w:t xml:space="preserve">: </w:t>
+      </w:r>
+      <w:r>
+        <w:t xml:space="preserve"> Short for exclusive or, returns TRUE if one expression is TRUE and the other FALSE</w:t>
+      </w:r>
+    </w:p>
+    <w:p>
+      <w:r>
+        <w:lastRenderedPageBreak/>
+        <w:t>how to declare an array of 100 integers</w:t>
+      </w:r>
+    </w:p>
+    <w:p>
+      <w:r>
+        <w:t xml:space="preserve">Dim </w:t>
+      </w:r>
+      <w:proofErr w:type="spellStart"/>
+      <w:proofErr w:type="gramStart"/>
+      <w:r>
+        <w:t>MyArray</w:t>
+      </w:r>
+      <w:proofErr w:type="spellEnd"/>
+      <w:r>
+        <w:t>(</w:t>
+      </w:r>
+      <w:proofErr w:type="gramEnd"/>
+      <w:r>
+        <w:t>1 To 100) As Integer</w:t>
+      </w:r>
+    </w:p>
+    <w:p>
+      <w:r>
+        <w:t xml:space="preserve">Dim </w:t>
+      </w:r>
+      <w:proofErr w:type="spellStart"/>
+      <w:r>
+        <w:t>MyArray</w:t>
+      </w:r>
+      <w:proofErr w:type="spellEnd"/>
+      <w:r>
+        <w:t xml:space="preserve"> (0 To 100) As Integer</w:t>
+      </w:r>
+      <w:r>
+        <w:cr/>
+        <w:t xml:space="preserve">Dim </w:t>
+      </w:r>
+      <w:proofErr w:type="spellStart"/>
+      <w:r>
+        <w:t>MyArray</w:t>
+      </w:r>
+      <w:proofErr w:type="spellEnd"/>
+      <w:r>
+        <w:t xml:space="preserve"> (100) As Integer</w:t>
+      </w:r>
+    </w:p>
+    <w:p>
+      <w:r>
+        <w:t>Two dimensions array:</w:t>
+      </w:r>
+    </w:p>
+    <w:p>
+      <w:r>
+        <w:t xml:space="preserve">Dim </w:t>
+      </w:r>
+      <w:proofErr w:type="spellStart"/>
+      <w:r>
+        <w:t>MyArray</w:t>
+      </w:r>
+      <w:proofErr w:type="spellEnd"/>
+      <w:r>
+        <w:t xml:space="preserve"> (1 To 9, 1 To 9) As Long</w:t>
+      </w:r>
+    </w:p>
+    <w:p/>
+    <w:p>
+      <w:r>
+        <w:t>dynamic arrays</w:t>
+      </w:r>
+    </w:p>
+    <w:p>
+      <w:r>
+        <w:t xml:space="preserve">Dim </w:t>
+      </w:r>
+      <w:proofErr w:type="spellStart"/>
+      <w:r>
+        <w:t>MyArray</w:t>
+      </w:r>
+      <w:proofErr w:type="spellEnd"/>
+      <w:r>
+        <w:t>() As String</w:t>
+      </w:r>
+    </w:p>
     <w:sectPr>
       <w:pgSz w:w="12240" w:h="15840"/>
       <w:pgMar w:top="1440" w:right="1440" w:bottom="1440" w:left="1440" w:header="720" w:footer="720" w:gutter="0"/>
@@ -426,7 +721,6 @@
   <w:style w:type="character" w:default="1" w:styleId="DefaultParagraphFont">
     <w:name w:val="Default Paragraph Font"/>
     <w:uiPriority w:val="1"/>
-    <w:semiHidden/>
     <w:unhideWhenUsed/>
   </w:style>
   <w:style w:type="table" w:default="1" w:styleId="TableNormal">
@@ -449,6 +743,21 @@
     <w:uiPriority w:val="99"/>
     <w:semiHidden/>
     <w:unhideWhenUsed/>
+  </w:style>
+  <w:style w:type="character" w:customStyle="1" w:styleId="fontstyle01">
+    <w:name w:val="fontstyle01"/>
+    <w:basedOn w:val="DefaultParagraphFont"/>
+    <w:rsid w:val="009C472F"/>
+    <w:rPr>
+      <w:rFonts w:ascii="OpenSans" w:hAnsi="OpenSans" w:hint="default"/>
+      <w:b w:val="0"/>
+      <w:bCs w:val="0"/>
+      <w:i w:val="0"/>
+      <w:iCs w:val="0"/>
+      <w:color w:val="FFFFFF"/>
+      <w:sz w:val="18"/>
+      <w:szCs w:val="18"/>
+    </w:rPr>
   </w:style>
 </w:styles>
 </file>

</xml_diff>